<commit_message>
Updated Test Cases - formatting only
</commit_message>
<xml_diff>
--- a/Iteration 1/Test Cases/Iteration 1 - Test Cases v3.0.docx
+++ b/Iteration 1/Test Cases/Iteration 1 - Test Cases v3.0.docx
@@ -16042,10 +16042,7 @@
       </w:r>
       <w:r>
         <w:lastRenderedPageBreak/>
-        <w:t xml:space="preserve">ORM Testing: </w:t>
-      </w:r>
-      <w:r>
-        <w:t xml:space="preserve">Inserting legitimate data into the password table </w:t>
+        <w:t xml:space="preserve">ORM Testing: Inserting legitimate data into the password table </w:t>
       </w:r>
     </w:p>
     <w:tbl>
@@ -16356,10 +16353,7 @@
           </w:tcPr>
           <w:p>
             <w:r>
-              <w:t>1.19</w:t>
-            </w:r>
-            <w:r>
-              <w:t>.1</w:t>
+              <w:t>1.19.1</w:t>
             </w:r>
           </w:p>
         </w:tc>
@@ -16376,10 +16370,7 @@
               </w:numPr>
             </w:pPr>
             <w:r>
-              <w:t>Run function test_1_19</w:t>
-            </w:r>
-            <w:r>
-              <w:t xml:space="preserve">_1 in test.py.  </w:t>
+              <w:t xml:space="preserve">Run function test_1_19_1 in test.py.  </w:t>
             </w:r>
           </w:p>
         </w:tc>
@@ -16417,13 +16408,7 @@
       </w:pPr>
       <w:r>
         <w:lastRenderedPageBreak/>
-        <w:t xml:space="preserve">ORM Testing: Inserting </w:t>
-      </w:r>
-      <w:r>
-        <w:t>il</w:t>
-      </w:r>
-      <w:r>
-        <w:t xml:space="preserve">legitimate data into the password table </w:t>
+        <w:t xml:space="preserve">ORM Testing: Inserting illegitimate data into the password table </w:t>
       </w:r>
     </w:p>
     <w:tbl>
@@ -16734,10 +16719,7 @@
           </w:tcPr>
           <w:p>
             <w:r>
-              <w:t>1.20</w:t>
-            </w:r>
-            <w:r>
-              <w:t>.1</w:t>
+              <w:t>1.20.1</w:t>
             </w:r>
           </w:p>
         </w:tc>
@@ -16754,10 +16736,7 @@
               </w:numPr>
             </w:pPr>
             <w:r>
-              <w:t>Run function test_1_20</w:t>
-            </w:r>
-            <w:r>
-              <w:t xml:space="preserve">_1 in test.py.  </w:t>
+              <w:t xml:space="preserve">Run function test_1_20_1 in test.py.  </w:t>
             </w:r>
           </w:p>
         </w:tc>
@@ -16805,13 +16784,7 @@
               </w:numPr>
             </w:pPr>
             <w:r>
-              <w:t>Run function test_1_20_</w:t>
-            </w:r>
-            <w:r>
-              <w:t>2</w:t>
-            </w:r>
-            <w:r>
-              <w:t xml:space="preserve"> in test.py.  </w:t>
+              <w:t xml:space="preserve">Run function test_1_20_2 in test.py.  </w:t>
             </w:r>
           </w:p>
         </w:tc>
@@ -16859,13 +16832,7 @@
               </w:numPr>
             </w:pPr>
             <w:r>
-              <w:t>Run function test_1_20_</w:t>
-            </w:r>
-            <w:r>
-              <w:t xml:space="preserve">3 </w:t>
-            </w:r>
-            <w:r>
-              <w:t xml:space="preserve">in test.py.  </w:t>
+              <w:t xml:space="preserve">Run function test_1_20_3 in test.py.  </w:t>
             </w:r>
           </w:p>
         </w:tc>
@@ -16913,13 +16880,7 @@
               </w:numPr>
             </w:pPr>
             <w:r>
-              <w:t>Run function test_1_20_</w:t>
-            </w:r>
-            <w:r>
-              <w:t>4</w:t>
-            </w:r>
-            <w:r>
-              <w:t xml:space="preserve"> in test.py.  </w:t>
+              <w:t xml:space="preserve">Run function test_1_20_4 in test.py.  </w:t>
             </w:r>
           </w:p>
         </w:tc>
@@ -17689,13 +17650,7 @@
           </w:tcPr>
           <w:p>
             <w:r>
-              <w:t>1.2</w:t>
-            </w:r>
-            <w:r>
-              <w:t>2</w:t>
-            </w:r>
-            <w:r>
-              <w:t>.1</w:t>
+              <w:t>1.22.1</w:t>
             </w:r>
           </w:p>
         </w:tc>
@@ -17712,13 +17667,7 @@
               </w:numPr>
             </w:pPr>
             <w:r>
-              <w:t>Run function test_1_2</w:t>
-            </w:r>
-            <w:r>
-              <w:t>2</w:t>
-            </w:r>
-            <w:r>
-              <w:t xml:space="preserve">_1 in test.py.  </w:t>
+              <w:t xml:space="preserve">Run function test_1_22_1 in test.py.  </w:t>
             </w:r>
           </w:p>
         </w:tc>
@@ -17740,16 +17689,6 @@
         </w:tc>
       </w:tr>
     </w:tbl>
-    <w:p>
-      <w:pPr>
-        <w:sectPr>
-          <w:pgSz w:w="16838" w:h="11906" w:orient="landscape"/>
-          <w:pgMar w:top="1440" w:right="1440" w:bottom="1440" w:left="1440" w:header="708" w:footer="708" w:gutter="0"/>
-          <w:cols w:space="708"/>
-          <w:docGrid w:linePitch="360"/>
-        </w:sectPr>
-      </w:pPr>
-    </w:p>
     <w:p>
       <w:pPr>
         <w:rPr>
@@ -17767,6 +17706,8 @@
           <w:docGrid w:linePitch="360"/>
         </w:sectPr>
       </w:pPr>
+      <w:bookmarkStart w:id="10" w:name="_GoBack"/>
+      <w:bookmarkEnd w:id="10"/>
     </w:p>
     <w:p>
       <w:pPr>
@@ -21552,8 +21493,6 @@
       <w:r>
         <w:t>‘test’, ’01/01/2001’, TRUE, TRUE, ’test@test.com’);</w:t>
       </w:r>
-      <w:bookmarkStart w:id="10" w:name="_GoBack"/>
-      <w:bookmarkEnd w:id="10"/>
     </w:p>
     <w:p>
       <w:pPr>
@@ -33460,6 +33399,7 @@
   <w:style w:type="character" w:default="1" w:styleId="DefaultParagraphFont">
     <w:name w:val="Default Paragraph Font"/>
     <w:uiPriority w:val="1"/>
+    <w:semiHidden/>
     <w:unhideWhenUsed/>
   </w:style>
   <w:style w:type="table" w:default="1" w:styleId="TableNormal">
@@ -33897,6 +33837,7 @@
   <w:style w:type="character" w:default="1" w:styleId="DefaultParagraphFont">
     <w:name w:val="Default Paragraph Font"/>
     <w:uiPriority w:val="1"/>
+    <w:semiHidden/>
     <w:unhideWhenUsed/>
   </w:style>
   <w:style w:type="table" w:default="1" w:styleId="TableNormal">
@@ -34392,7 +34333,7 @@
 </file>
 
 <file path=customXml/itemProps1.xml><?xml version="1.0" encoding="utf-8"?>
-<ds:datastoreItem xmlns:ds="http://schemas.openxmlformats.org/officeDocument/2006/customXml" ds:itemID="{3B6158BC-E6A2-4FD2-8231-E09DE8356264}">
+<ds:datastoreItem xmlns:ds="http://schemas.openxmlformats.org/officeDocument/2006/customXml" ds:itemID="{640B074F-7D14-41DD-BDAD-64E9F5336F24}">
   <ds:schemaRefs>
     <ds:schemaRef ds:uri="http://schemas.openxmlformats.org/officeDocument/2006/bibliography"/>
   </ds:schemaRefs>

</xml_diff>